<commit_message>
Updated Nekton file names and structure
</commit_message>
<xml_diff>
--- a/Nekton/output/SEACAR_Nekton_Presence.docx
+++ b/Nekton/output/SEACAR_Nekton_Presence.docx
@@ -550,7 +550,7 @@
           <w:bCs/>
           <w:b/>
         </w:rPr>
-        <w:t xml:space="preserve">data/Presence-2022-Jun-29.txt</w:t>
+        <w:t xml:space="preserve">Presence-2022-Jun-29.txt</w:t>
       </w:r>
     </w:p>
     <w:p>
@@ -694,15 +694,6 @@
       </w:r>
       <w:r>
         <w:rPr>
-          <w:rStyle w:val="CommentTok"/>
-        </w:rPr>
-        <w:t xml:space="preserve"># Renames "Presence" to "Species Richness"</w:t>
-      </w:r>
-      <w:r>
-        <w:br/>
-      </w:r>
-      <w:r>
-        <w:rPr>
           <w:rStyle w:val="NormalTok"/>
         </w:rPr>
         <w:t xml:space="preserve">parameter </w:t>
@@ -745,99 +736,6 @@
       </w:r>
       <w:r>
         <w:br/>
-      </w:r>
-      <w:r>
-        <w:rPr>
-          <w:rStyle w:val="ControlFlowTok"/>
-        </w:rPr>
-        <w:t xml:space="preserve">if</w:t>
-      </w:r>
-      <w:r>
-        <w:rPr>
-          <w:rStyle w:val="NormalTok"/>
-        </w:rPr>
-        <w:t xml:space="preserve">(parameter</w:t>
-      </w:r>
-      <w:r>
-        <w:rPr>
-          <w:rStyle w:val="SpecialCharTok"/>
-        </w:rPr>
-        <w:t xml:space="preserve">==</w:t>
-      </w:r>
-      <w:r>
-        <w:rPr>
-          <w:rStyle w:val="StringTok"/>
-        </w:rPr>
-        <w:t xml:space="preserve">"Presence"</w:t>
-      </w:r>
-      <w:r>
-        <w:rPr>
-          <w:rStyle w:val="NormalTok"/>
-        </w:rPr>
-        <w:t xml:space="preserve">){</w:t>
-      </w:r>
-      <w:r>
-        <w:br/>
-      </w:r>
-      <w:r>
-        <w:rPr>
-          <w:rStyle w:val="NormalTok"/>
-        </w:rPr>
-        <w:t xml:space="preserve">      parameter </w:t>
-      </w:r>
-      <w:r>
-        <w:rPr>
-          <w:rStyle w:val="OtherTok"/>
-        </w:rPr>
-        <w:t xml:space="preserve">&lt;-</w:t>
-      </w:r>
-      <w:r>
-        <w:rPr>
-          <w:rStyle w:val="NormalTok"/>
-        </w:rPr>
-        <w:t xml:space="preserve"> </w:t>
-      </w:r>
-      <w:r>
-        <w:rPr>
-          <w:rStyle w:val="StringTok"/>
-        </w:rPr>
-        <w:t xml:space="preserve">"Species Richness"</w:t>
-      </w:r>
-      <w:r>
-        <w:br/>
-      </w:r>
-      <w:r>
-        <w:rPr>
-          <w:rStyle w:val="NormalTok"/>
-        </w:rPr>
-        <w:t xml:space="preserve">      param_name </w:t>
-      </w:r>
-      <w:r>
-        <w:rPr>
-          <w:rStyle w:val="OtherTok"/>
-        </w:rPr>
-        <w:t xml:space="preserve">&lt;-</w:t>
-      </w:r>
-      <w:r>
-        <w:rPr>
-          <w:rStyle w:val="NormalTok"/>
-        </w:rPr>
-        <w:t xml:space="preserve"> </w:t>
-      </w:r>
-      <w:r>
-        <w:rPr>
-          <w:rStyle w:val="StringTok"/>
-        </w:rPr>
-        <w:t xml:space="preserve">"SpeciesRichness"</w:t>
-      </w:r>
-      <w:r>
-        <w:br/>
-      </w:r>
-      <w:r>
-        <w:rPr>
-          <w:rStyle w:val="NormalTok"/>
-        </w:rPr>
-        <w:t xml:space="preserve">}</w:t>
       </w:r>
       <w:r>
         <w:br/>

</xml_diff>